<commit_message>
Updated Technical Report Final
</commit_message>
<xml_diff>
--- a/Deliverable_2/Reports_2/Final_Technical_report_Del2.docx
+++ b/Deliverable_2/Reports_2/Final_Technical_report_Del2.docx
@@ -1,6 +1,6 @@
 
 <file path=word/document.xml><?xml version="1.0" encoding="utf-8"?>
-<w:document xmlns:wpc="http://schemas.microsoft.com/office/word/2010/wordprocessingCanvas" xmlns:mc="http://schemas.openxmlformats.org/markup-compatibility/2006" xmlns:o="urn:schemas-microsoft-com:office:office" xmlns:r="http://schemas.openxmlformats.org/officeDocument/2006/relationships" xmlns:m="http://schemas.openxmlformats.org/officeDocument/2006/math" xmlns:v="urn:schemas-microsoft-com:vml" xmlns:wp14="http://schemas.microsoft.com/office/word/2010/wordprocessingDrawing" xmlns:wp="http://schemas.openxmlformats.org/drawingml/2006/wordprocessingDrawing" xmlns:w10="urn:schemas-microsoft-com:office:word" xmlns:w="http://schemas.openxmlformats.org/wordprocessingml/2006/main" xmlns:w14="http://schemas.microsoft.com/office/word/2010/wordml" xmlns:w15="http://schemas.microsoft.com/office/word/2012/wordml" xmlns:wpg="http://schemas.microsoft.com/office/word/2010/wordprocessingGroup" xmlns:wpi="http://schemas.microsoft.com/office/word/2010/wordprocessingInk" xmlns:wne="http://schemas.microsoft.com/office/word/2006/wordml" xmlns:wps="http://schemas.microsoft.com/office/word/2010/wordprocessingShape" mc:Ignorable="w14 w15 wp14">
+<w:document xmlns:wpc="http://schemas.microsoft.com/office/word/2010/wordprocessingCanvas" xmlns:cx="http://schemas.microsoft.com/office/drawing/2014/chartex" xmlns:cx1="http://schemas.microsoft.com/office/drawing/2015/9/8/chartex" xmlns:cx2="http://schemas.microsoft.com/office/drawing/2015/10/21/chartex" xmlns:cx3="http://schemas.microsoft.com/office/drawing/2016/5/9/chartex" xmlns:cx4="http://schemas.microsoft.com/office/drawing/2016/5/10/chartex" xmlns:cx5="http://schemas.microsoft.com/office/drawing/2016/5/11/chartex" xmlns:cx6="http://schemas.microsoft.com/office/drawing/2016/5/12/chartex" xmlns:cx7="http://schemas.microsoft.com/office/drawing/2016/5/13/chartex" xmlns:cx8="http://schemas.microsoft.com/office/drawing/2016/5/14/chartex" xmlns:mc="http://schemas.openxmlformats.org/markup-compatibility/2006" xmlns:aink="http://schemas.microsoft.com/office/drawing/2016/ink" xmlns:am3d="http://schemas.microsoft.com/office/drawing/2017/model3d" xmlns:o="urn:schemas-microsoft-com:office:office" xmlns:oel="http://schemas.microsoft.com/office/2019/extlst" xmlns:r="http://schemas.openxmlformats.org/officeDocument/2006/relationships" xmlns:m="http://schemas.openxmlformats.org/officeDocument/2006/math" xmlns:v="urn:schemas-microsoft-com:vml" xmlns:wp14="http://schemas.microsoft.com/office/word/2010/wordprocessingDrawing" xmlns:wp="http://schemas.openxmlformats.org/drawingml/2006/wordprocessingDrawing" xmlns:w10="urn:schemas-microsoft-com:office:word" xmlns:w="http://schemas.openxmlformats.org/wordprocessingml/2006/main" xmlns:w14="http://schemas.microsoft.com/office/word/2010/wordml" xmlns:w15="http://schemas.microsoft.com/office/word/2012/wordml" xmlns:w16cex="http://schemas.microsoft.com/office/word/2018/wordml/cex" xmlns:w16cid="http://schemas.microsoft.com/office/word/2016/wordml/cid" xmlns:w16="http://schemas.microsoft.com/office/word/2018/wordml" xmlns:w16du="http://schemas.microsoft.com/office/word/2023/wordml/word16du" xmlns:w16sdtdh="http://schemas.microsoft.com/office/word/2020/wordml/sdtdatahash" xmlns:w16sdtfl="http://schemas.microsoft.com/office/word/2024/wordml/sdtformatlock" xmlns:w16se="http://schemas.microsoft.com/office/word/2015/wordml/symex" xmlns:wpg="http://schemas.microsoft.com/office/word/2010/wordprocessingGroup" xmlns:wpi="http://schemas.microsoft.com/office/word/2010/wordprocessingInk" xmlns:wne="http://schemas.microsoft.com/office/word/2006/wordml" xmlns:wps="http://schemas.microsoft.com/office/word/2010/wordprocessingShape" mc:Ignorable="w14 w15 w16se w16cid w16 w16cex w16sdtdh w16sdtfl w16du wp14">
   <w:body>
     <w:p>
       <w:pPr>
@@ -960,21 +960,7 @@
         <w:rPr>
           <w:rFonts w:ascii="Gotham" w:hAnsi="Gotham"/>
         </w:rPr>
-        <w:t xml:space="preserve"> create new projects with basic details (name, client, location, </w:t>
-      </w:r>
-      <w:proofErr w:type="gramStart"/>
-      <w:r>
-        <w:rPr>
-          <w:rFonts w:ascii="Gotham" w:hAnsi="Gotham"/>
-        </w:rPr>
-        <w:t>start</w:t>
-      </w:r>
-      <w:proofErr w:type="gramEnd"/>
-      <w:r>
-        <w:rPr>
-          <w:rFonts w:ascii="Gotham" w:hAnsi="Gotham"/>
-        </w:rPr>
-        <w:t xml:space="preserve"> date) - </w:t>
+        <w:t xml:space="preserve"> create new projects with basic details (name, client, location, start date) - </w:t>
       </w:r>
       <w:r>
         <w:rPr>
@@ -2559,6 +2545,7 @@
         <w:rPr>
           <w:rStyle w:val="Strong"/>
         </w:rPr>
+        <w:lastRenderedPageBreak/>
         <w:t xml:space="preserve">When </w:t>
       </w:r>
       <w:r>
@@ -2586,7 +2573,6 @@
         <w:rPr>
           <w:rStyle w:val="Strong"/>
         </w:rPr>
-        <w:lastRenderedPageBreak/>
         <w:t>Trigger: when t</w:t>
       </w:r>
       <w:r>
@@ -2793,21 +2779,7 @@
         <w:rPr>
           <w:rStyle w:val="Strong"/>
         </w:rPr>
-        <w:t xml:space="preserve">When its time to send a reminder for all members involved in the project for </w:t>
-      </w:r>
-      <w:proofErr w:type="gramStart"/>
-      <w:r>
-        <w:rPr>
-          <w:rStyle w:val="Strong"/>
-        </w:rPr>
-        <w:t>un</w:t>
-      </w:r>
-      <w:proofErr w:type="gramEnd"/>
-      <w:r>
-        <w:rPr>
-          <w:rStyle w:val="Strong"/>
-        </w:rPr>
-        <w:t xml:space="preserve"> upcoming tasks deadline</w:t>
+        <w:t>When its time to send a reminder for all members involved in the project for un upcoming tasks deadline</w:t>
       </w:r>
     </w:p>
     <w:p>
@@ -2882,6 +2854,7 @@
           <w:b/>
           <w:bCs/>
         </w:rPr>
+        <w:lastRenderedPageBreak/>
         <w:t>State Change</w:t>
       </w:r>
       <w:r>
@@ -2940,7 +2913,6 @@
           <w:b/>
           <w:bCs/>
         </w:rPr>
-        <w:lastRenderedPageBreak/>
         <w:t>When a project's final task is completed.</w:t>
       </w:r>
     </w:p>
@@ -3003,11 +2975,11 @@
         <w:tblLook w:val="04A0" w:firstRow="1" w:lastRow="0" w:firstColumn="1" w:lastColumn="0" w:noHBand="0" w:noVBand="1"/>
       </w:tblPr>
       <w:tblGrid>
-        <w:gridCol w:w="3000"/>
-        <w:gridCol w:w="1765"/>
-        <w:gridCol w:w="1664"/>
-        <w:gridCol w:w="1157"/>
-        <w:gridCol w:w="1764"/>
+        <w:gridCol w:w="3028"/>
+        <w:gridCol w:w="1721"/>
+        <w:gridCol w:w="1669"/>
+        <w:gridCol w:w="1158"/>
+        <w:gridCol w:w="1774"/>
       </w:tblGrid>
       <w:tr>
         <w:trPr>
@@ -4389,7 +4361,6 @@
         <w:rPr>
           <w:rStyle w:val="Strong"/>
         </w:rPr>
-        <w:lastRenderedPageBreak/>
         <w:t>Brief Use Case Description Table</w:t>
       </w:r>
     </w:p>
@@ -5297,13 +5268,14 @@
         <w:rPr>
           <w:b/>
           <w:bCs/>
+          <w:noProof/>
           <w:sz w:val="32"/>
           <w:szCs w:val="40"/>
         </w:rPr>
         <w:drawing>
-          <wp:inline distT="0" distB="0" distL="0" distR="0" wp14:anchorId="4A213F1F" wp14:editId="6BC65864">
-            <wp:extent cx="5943600" cy="3202305"/>
-            <wp:effectExtent l="0" t="0" r="0" b="0"/>
+          <wp:inline distT="0" distB="0" distL="0" distR="0" wp14:anchorId="4A213F1F" wp14:editId="7EC7F68E">
+            <wp:extent cx="5935742" cy="1585399"/>
+            <wp:effectExtent l="0" t="0" r="8255" b="0"/>
             <wp:docPr id="8" name="Picture 8"/>
             <wp:cNvGraphicFramePr>
               <a:graphicFrameLocks xmlns:a="http://schemas.openxmlformats.org/drawingml/2006/main" noChangeAspect="1"/>
@@ -5324,7 +5296,7 @@
                   <pic:spPr>
                     <a:xfrm>
                       <a:off x="0" y="0"/>
-                      <a:ext cx="5943600" cy="3202305"/>
+                      <a:ext cx="6018451" cy="1607490"/>
                     </a:xfrm>
                     <a:prstGeom prst="rect">
                       <a:avLst/>
@@ -5336,18 +5308,80 @@
           </wp:inline>
         </w:drawing>
       </w:r>
-      <w:bookmarkStart w:id="10" w:name="_GoBack"/>
-      <w:bookmarkEnd w:id="10"/>
     </w:p>
     <w:p>
       <w:pPr>
         <w:pStyle w:val="Heading2"/>
       </w:pPr>
-      <w:proofErr w:type="spellStart"/>
+      <w:r>
+        <w:t>Use case modeling using UML Use Case Diagram</w:t>
+      </w:r>
+      <w:r>
+        <w:t xml:space="preserve"> (Updated)</w:t>
+      </w:r>
+    </w:p>
+    <w:p>
+      <w:r>
+        <w:rPr>
+          <w:noProof/>
+        </w:rPr>
+        <w:drawing>
+          <wp:inline distT="0" distB="0" distL="0" distR="0" wp14:anchorId="24956ADE" wp14:editId="7FE2CC1A">
+            <wp:extent cx="5942330" cy="3348414"/>
+            <wp:effectExtent l="0" t="0" r="1270" b="4445"/>
+            <wp:docPr id="225760254" name="Picture 3" descr="A diagram of a project&#10;&#10;AI-generated content may be incorrect."/>
+            <wp:cNvGraphicFramePr>
+              <a:graphicFrameLocks xmlns:a="http://schemas.openxmlformats.org/drawingml/2006/main" noChangeAspect="1"/>
+            </wp:cNvGraphicFramePr>
+            <a:graphic xmlns:a="http://schemas.openxmlformats.org/drawingml/2006/main">
+              <a:graphicData uri="http://schemas.openxmlformats.org/drawingml/2006/picture">
+                <pic:pic xmlns:pic="http://schemas.openxmlformats.org/drawingml/2006/picture">
+                  <pic:nvPicPr>
+                    <pic:cNvPr id="225760254" name="Picture 3" descr="A diagram of a project&#10;&#10;AI-generated content may be incorrect."/>
+                    <pic:cNvPicPr>
+                      <a:picLocks noChangeAspect="1" noChangeArrowheads="1"/>
+                    </pic:cNvPicPr>
+                  </pic:nvPicPr>
+                  <pic:blipFill>
+                    <a:blip r:embed="rId10">
+                      <a:extLst>
+                        <a:ext uri="{28A0092B-C50C-407E-A947-70E740481C1C}">
+                          <a14:useLocalDpi xmlns:a14="http://schemas.microsoft.com/office/drawing/2010/main" val="0"/>
+                        </a:ext>
+                      </a:extLst>
+                    </a:blip>
+                    <a:srcRect/>
+                    <a:stretch>
+                      <a:fillRect/>
+                    </a:stretch>
+                  </pic:blipFill>
+                  <pic:spPr bwMode="auto">
+                    <a:xfrm>
+                      <a:off x="0" y="0"/>
+                      <a:ext cx="5991798" cy="3376288"/>
+                    </a:xfrm>
+                    <a:prstGeom prst="rect">
+                      <a:avLst/>
+                    </a:prstGeom>
+                    <a:noFill/>
+                    <a:ln>
+                      <a:noFill/>
+                    </a:ln>
+                  </pic:spPr>
+                </pic:pic>
+              </a:graphicData>
+            </a:graphic>
+          </wp:inline>
+        </w:drawing>
+      </w:r>
+    </w:p>
+    <w:p>
+      <w:pPr>
+        <w:pStyle w:val="Heading2"/>
+      </w:pPr>
       <w:r>
         <w:t>Jira</w:t>
       </w:r>
-      <w:proofErr w:type="spellEnd"/>
     </w:p>
     <w:p>
       <w:r>
@@ -5372,8 +5406,9 @@
           <w:noProof/>
           <w:lang w:val="en-GB" w:eastAsia="en-GB"/>
         </w:rPr>
+        <w:lastRenderedPageBreak/>
         <w:drawing>
-          <wp:inline distT="0" distB="0" distL="0" distR="0" wp14:anchorId="31A14CA4" wp14:editId="54C7E0E9">
+          <wp:inline distT="0" distB="0" distL="0" distR="0" wp14:anchorId="31A14CA4" wp14:editId="7E4022B5">
             <wp:extent cx="5943600" cy="1249748"/>
             <wp:effectExtent l="0" t="0" r="0" b="7620"/>
             <wp:docPr id="6" name="Picture 6" descr="C:\Users\dr_sh\OneDrive\Desktop\Swe_Project\Deliverable_2\JiraScreenshots_2\Jira_2_1.png"/>
@@ -5390,7 +5425,7 @@
                     </pic:cNvPicPr>
                   </pic:nvPicPr>
                   <pic:blipFill>
-                    <a:blip r:embed="rId10" cstate="print">
+                    <a:blip r:embed="rId11" cstate="print">
                       <a:extLst>
                         <a:ext uri="{28A0092B-C50C-407E-A947-70E740481C1C}">
                           <a14:useLocalDpi xmlns:a14="http://schemas.microsoft.com/office/drawing/2010/main" val="0"/>
@@ -5441,9 +5476,8 @@
           <w:szCs w:val="40"/>
           <w:lang w:val="en-GB" w:eastAsia="en-GB"/>
         </w:rPr>
-        <w:lastRenderedPageBreak/>
         <w:drawing>
-          <wp:inline distT="0" distB="0" distL="0" distR="0" wp14:anchorId="6E407EA6" wp14:editId="3625CE69">
+          <wp:inline distT="0" distB="0" distL="0" distR="0" wp14:anchorId="6E407EA6" wp14:editId="3ABCF642">
             <wp:extent cx="5943600" cy="2958001"/>
             <wp:effectExtent l="0" t="0" r="0" b="0"/>
             <wp:docPr id="7" name="Picture 7" descr="C:\Users\dr_sh\OneDrive\Desktop\Swe_Project\Deliverable_2\JiraScreenshots_2\Jira_2_2.png"/>
@@ -5460,7 +5494,7 @@
                     </pic:cNvPicPr>
                   </pic:nvPicPr>
                   <pic:blipFill>
-                    <a:blip r:embed="rId11" cstate="print">
+                    <a:blip r:embed="rId12" cstate="print">
                       <a:extLst>
                         <a:ext uri="{28A0092B-C50C-407E-A947-70E740481C1C}">
                           <a14:useLocalDpi xmlns:a14="http://schemas.microsoft.com/office/drawing/2010/main" val="0"/>
@@ -5501,19 +5535,11 @@
           <w:szCs w:val="40"/>
         </w:rPr>
       </w:pPr>
-      <w:proofErr w:type="spellStart"/>
       <w:r>
         <w:rPr>
           <w:rStyle w:val="Heading2Char"/>
         </w:rPr>
-        <w:t>GitHub</w:t>
-      </w:r>
-      <w:proofErr w:type="spellEnd"/>
-      <w:r>
-        <w:rPr>
-          <w:rStyle w:val="Heading2Char"/>
-        </w:rPr>
-        <w:t xml:space="preserve"> </w:t>
+        <w:t xml:space="preserve">GitHub </w:t>
       </w:r>
       <w:r>
         <w:rPr>
@@ -5550,7 +5576,7 @@
         </w:rPr>
         <w:t xml:space="preserve"> </w:t>
       </w:r>
-      <w:hyperlink r:id="rId12" w:history="1">
+      <w:hyperlink r:id="rId13" w:history="1">
         <w:r>
           <w:rPr>
             <w:rStyle w:val="Hyperlink"/>
@@ -5576,9 +5602,11 @@
         <w:rPr>
           <w:b/>
           <w:bCs/>
+          <w:noProof/>
           <w:sz w:val="32"/>
           <w:szCs w:val="40"/>
         </w:rPr>
+        <w:lastRenderedPageBreak/>
         <w:drawing>
           <wp:inline distT="0" distB="0" distL="0" distR="0" wp14:anchorId="304DCCA2" wp14:editId="74EE6C96">
             <wp:extent cx="5943600" cy="2223770"/>
@@ -5595,7 +5623,7 @@
                     <pic:cNvPicPr/>
                   </pic:nvPicPr>
                   <pic:blipFill>
-                    <a:blip r:embed="rId13"/>
+                    <a:blip r:embed="rId14"/>
                     <a:stretch>
                       <a:fillRect/>
                     </a:stretch>
@@ -5634,7 +5662,6 @@
           <w:szCs w:val="40"/>
           <w:lang w:val="en-GB" w:eastAsia="en-GB"/>
         </w:rPr>
-        <w:lastRenderedPageBreak/>
         <w:drawing>
           <wp:inline distT="0" distB="0" distL="0" distR="0" wp14:anchorId="49FE23F9" wp14:editId="44A19A92">
             <wp:extent cx="5943600" cy="3284220"/>
@@ -5651,7 +5678,7 @@
                     <pic:cNvPicPr/>
                   </pic:nvPicPr>
                   <pic:blipFill>
-                    <a:blip r:embed="rId14"/>
+                    <a:blip r:embed="rId15"/>
                     <a:stretch>
                       <a:fillRect/>
                     </a:stretch>
@@ -5673,7 +5700,7 @@
       </w:r>
     </w:p>
     <w:sectPr>
-      <w:headerReference w:type="default" r:id="rId15"/>
+      <w:headerReference w:type="default" r:id="rId16"/>
       <w:pgSz w:w="12240" w:h="15840"/>
       <w:pgMar w:top="1440" w:right="1440" w:bottom="1440" w:left="1440" w:header="720" w:footer="720" w:gutter="0"/>
       <w:cols w:space="720"/>
@@ -5684,7 +5711,7 @@
 </file>
 
 <file path=word/endnotes.xml><?xml version="1.0" encoding="utf-8"?>
-<w:endnotes xmlns:wpc="http://schemas.microsoft.com/office/word/2010/wordprocessingCanvas" xmlns:mc="http://schemas.openxmlformats.org/markup-compatibility/2006" xmlns:o="urn:schemas-microsoft-com:office:office" xmlns:r="http://schemas.openxmlformats.org/officeDocument/2006/relationships" xmlns:m="http://schemas.openxmlformats.org/officeDocument/2006/math" xmlns:v="urn:schemas-microsoft-com:vml" xmlns:wp14="http://schemas.microsoft.com/office/word/2010/wordprocessingDrawing" xmlns:wp="http://schemas.openxmlformats.org/drawingml/2006/wordprocessingDrawing" xmlns:w10="urn:schemas-microsoft-com:office:word" xmlns:w="http://schemas.openxmlformats.org/wordprocessingml/2006/main" xmlns:w14="http://schemas.microsoft.com/office/word/2010/wordml" xmlns:w15="http://schemas.microsoft.com/office/word/2012/wordml" xmlns:wpg="http://schemas.microsoft.com/office/word/2010/wordprocessingGroup" xmlns:wpi="http://schemas.microsoft.com/office/word/2010/wordprocessingInk" xmlns:wne="http://schemas.microsoft.com/office/word/2006/wordml" xmlns:wps="http://schemas.microsoft.com/office/word/2010/wordprocessingShape" mc:Ignorable="w14 w15 wp14">
+<w:endnotes xmlns:wpc="http://schemas.microsoft.com/office/word/2010/wordprocessingCanvas" xmlns:cx="http://schemas.microsoft.com/office/drawing/2014/chartex" xmlns:cx1="http://schemas.microsoft.com/office/drawing/2015/9/8/chartex" xmlns:cx2="http://schemas.microsoft.com/office/drawing/2015/10/21/chartex" xmlns:cx3="http://schemas.microsoft.com/office/drawing/2016/5/9/chartex" xmlns:cx4="http://schemas.microsoft.com/office/drawing/2016/5/10/chartex" xmlns:cx5="http://schemas.microsoft.com/office/drawing/2016/5/11/chartex" xmlns:cx6="http://schemas.microsoft.com/office/drawing/2016/5/12/chartex" xmlns:cx7="http://schemas.microsoft.com/office/drawing/2016/5/13/chartex" xmlns:cx8="http://schemas.microsoft.com/office/drawing/2016/5/14/chartex" xmlns:mc="http://schemas.openxmlformats.org/markup-compatibility/2006" xmlns:aink="http://schemas.microsoft.com/office/drawing/2016/ink" xmlns:am3d="http://schemas.microsoft.com/office/drawing/2017/model3d" xmlns:o="urn:schemas-microsoft-com:office:office" xmlns:oel="http://schemas.microsoft.com/office/2019/extlst" xmlns:r="http://schemas.openxmlformats.org/officeDocument/2006/relationships" xmlns:m="http://schemas.openxmlformats.org/officeDocument/2006/math" xmlns:v="urn:schemas-microsoft-com:vml" xmlns:wp14="http://schemas.microsoft.com/office/word/2010/wordprocessingDrawing" xmlns:wp="http://schemas.openxmlformats.org/drawingml/2006/wordprocessingDrawing" xmlns:w10="urn:schemas-microsoft-com:office:word" xmlns:w="http://schemas.openxmlformats.org/wordprocessingml/2006/main" xmlns:w14="http://schemas.microsoft.com/office/word/2010/wordml" xmlns:w15="http://schemas.microsoft.com/office/word/2012/wordml" xmlns:w16cex="http://schemas.microsoft.com/office/word/2018/wordml/cex" xmlns:w16cid="http://schemas.microsoft.com/office/word/2016/wordml/cid" xmlns:w16="http://schemas.microsoft.com/office/word/2018/wordml" xmlns:w16du="http://schemas.microsoft.com/office/word/2023/wordml/word16du" xmlns:w16sdtdh="http://schemas.microsoft.com/office/word/2020/wordml/sdtdatahash" xmlns:w16sdtfl="http://schemas.microsoft.com/office/word/2024/wordml/sdtformatlock" xmlns:w16se="http://schemas.microsoft.com/office/word/2015/wordml/symex" xmlns:wpg="http://schemas.microsoft.com/office/word/2010/wordprocessingGroup" xmlns:wpi="http://schemas.microsoft.com/office/word/2010/wordprocessingInk" xmlns:wne="http://schemas.microsoft.com/office/word/2006/wordml" xmlns:wps="http://schemas.microsoft.com/office/word/2010/wordprocessingShape" mc:Ignorable="w14 w15 w16se w16cid w16 w16cex w16sdtdh w16sdtfl w16du wp14">
   <w:endnote w:type="separator" w:id="-1">
     <w:p>
       <w:pPr>
@@ -5709,7 +5736,7 @@
 </file>
 
 <file path=word/footnotes.xml><?xml version="1.0" encoding="utf-8"?>
-<w:footnotes xmlns:wpc="http://schemas.microsoft.com/office/word/2010/wordprocessingCanvas" xmlns:mc="http://schemas.openxmlformats.org/markup-compatibility/2006" xmlns:o="urn:schemas-microsoft-com:office:office" xmlns:r="http://schemas.openxmlformats.org/officeDocument/2006/relationships" xmlns:m="http://schemas.openxmlformats.org/officeDocument/2006/math" xmlns:v="urn:schemas-microsoft-com:vml" xmlns:wp14="http://schemas.microsoft.com/office/word/2010/wordprocessingDrawing" xmlns:wp="http://schemas.openxmlformats.org/drawingml/2006/wordprocessingDrawing" xmlns:w10="urn:schemas-microsoft-com:office:word" xmlns:w="http://schemas.openxmlformats.org/wordprocessingml/2006/main" xmlns:w14="http://schemas.microsoft.com/office/word/2010/wordml" xmlns:w15="http://schemas.microsoft.com/office/word/2012/wordml" xmlns:wpg="http://schemas.microsoft.com/office/word/2010/wordprocessingGroup" xmlns:wpi="http://schemas.microsoft.com/office/word/2010/wordprocessingInk" xmlns:wne="http://schemas.microsoft.com/office/word/2006/wordml" xmlns:wps="http://schemas.microsoft.com/office/word/2010/wordprocessingShape" mc:Ignorable="w14 w15 wp14">
+<w:footnotes xmlns:wpc="http://schemas.microsoft.com/office/word/2010/wordprocessingCanvas" xmlns:cx="http://schemas.microsoft.com/office/drawing/2014/chartex" xmlns:cx1="http://schemas.microsoft.com/office/drawing/2015/9/8/chartex" xmlns:cx2="http://schemas.microsoft.com/office/drawing/2015/10/21/chartex" xmlns:cx3="http://schemas.microsoft.com/office/drawing/2016/5/9/chartex" xmlns:cx4="http://schemas.microsoft.com/office/drawing/2016/5/10/chartex" xmlns:cx5="http://schemas.microsoft.com/office/drawing/2016/5/11/chartex" xmlns:cx6="http://schemas.microsoft.com/office/drawing/2016/5/12/chartex" xmlns:cx7="http://schemas.microsoft.com/office/drawing/2016/5/13/chartex" xmlns:cx8="http://schemas.microsoft.com/office/drawing/2016/5/14/chartex" xmlns:mc="http://schemas.openxmlformats.org/markup-compatibility/2006" xmlns:aink="http://schemas.microsoft.com/office/drawing/2016/ink" xmlns:am3d="http://schemas.microsoft.com/office/drawing/2017/model3d" xmlns:o="urn:schemas-microsoft-com:office:office" xmlns:oel="http://schemas.microsoft.com/office/2019/extlst" xmlns:r="http://schemas.openxmlformats.org/officeDocument/2006/relationships" xmlns:m="http://schemas.openxmlformats.org/officeDocument/2006/math" xmlns:v="urn:schemas-microsoft-com:vml" xmlns:wp14="http://schemas.microsoft.com/office/word/2010/wordprocessingDrawing" xmlns:wp="http://schemas.openxmlformats.org/drawingml/2006/wordprocessingDrawing" xmlns:w10="urn:schemas-microsoft-com:office:word" xmlns:w="http://schemas.openxmlformats.org/wordprocessingml/2006/main" xmlns:w14="http://schemas.microsoft.com/office/word/2010/wordml" xmlns:w15="http://schemas.microsoft.com/office/word/2012/wordml" xmlns:w16cex="http://schemas.microsoft.com/office/word/2018/wordml/cex" xmlns:w16cid="http://schemas.microsoft.com/office/word/2016/wordml/cid" xmlns:w16="http://schemas.microsoft.com/office/word/2018/wordml" xmlns:w16du="http://schemas.microsoft.com/office/word/2023/wordml/word16du" xmlns:w16sdtdh="http://schemas.microsoft.com/office/word/2020/wordml/sdtdatahash" xmlns:w16sdtfl="http://schemas.microsoft.com/office/word/2024/wordml/sdtformatlock" xmlns:w16se="http://schemas.microsoft.com/office/word/2015/wordml/symex" xmlns:wpg="http://schemas.microsoft.com/office/word/2010/wordprocessingGroup" xmlns:wpi="http://schemas.microsoft.com/office/word/2010/wordprocessingInk" xmlns:wne="http://schemas.microsoft.com/office/word/2006/wordml" xmlns:wps="http://schemas.microsoft.com/office/word/2010/wordprocessingShape" mc:Ignorable="w14 w15 w16se w16cid w16 w16cex w16sdtdh w16sdtfl w16du wp14">
   <w:footnote w:type="separator" w:id="-1">
     <w:p>
       <w:pPr>
@@ -5734,7 +5761,7 @@
 </file>
 
 <file path=word/header1.xml><?xml version="1.0" encoding="utf-8"?>
-<w:hdr xmlns:wpc="http://schemas.microsoft.com/office/word/2010/wordprocessingCanvas" xmlns:mc="http://schemas.openxmlformats.org/markup-compatibility/2006" xmlns:o="urn:schemas-microsoft-com:office:office" xmlns:r="http://schemas.openxmlformats.org/officeDocument/2006/relationships" xmlns:m="http://schemas.openxmlformats.org/officeDocument/2006/math" xmlns:v="urn:schemas-microsoft-com:vml" xmlns:wp14="http://schemas.microsoft.com/office/word/2010/wordprocessingDrawing" xmlns:wp="http://schemas.openxmlformats.org/drawingml/2006/wordprocessingDrawing" xmlns:w10="urn:schemas-microsoft-com:office:word" xmlns:w="http://schemas.openxmlformats.org/wordprocessingml/2006/main" xmlns:w14="http://schemas.microsoft.com/office/word/2010/wordml" xmlns:w15="http://schemas.microsoft.com/office/word/2012/wordml" xmlns:wpg="http://schemas.microsoft.com/office/word/2010/wordprocessingGroup" xmlns:wpi="http://schemas.microsoft.com/office/word/2010/wordprocessingInk" xmlns:wne="http://schemas.microsoft.com/office/word/2006/wordml" xmlns:wps="http://schemas.microsoft.com/office/word/2010/wordprocessingShape" mc:Ignorable="w14 w15 wp14">
+<w:hdr xmlns:wpc="http://schemas.microsoft.com/office/word/2010/wordprocessingCanvas" xmlns:cx="http://schemas.microsoft.com/office/drawing/2014/chartex" xmlns:cx1="http://schemas.microsoft.com/office/drawing/2015/9/8/chartex" xmlns:cx2="http://schemas.microsoft.com/office/drawing/2015/10/21/chartex" xmlns:cx3="http://schemas.microsoft.com/office/drawing/2016/5/9/chartex" xmlns:cx4="http://schemas.microsoft.com/office/drawing/2016/5/10/chartex" xmlns:cx5="http://schemas.microsoft.com/office/drawing/2016/5/11/chartex" xmlns:cx6="http://schemas.microsoft.com/office/drawing/2016/5/12/chartex" xmlns:cx7="http://schemas.microsoft.com/office/drawing/2016/5/13/chartex" xmlns:cx8="http://schemas.microsoft.com/office/drawing/2016/5/14/chartex" xmlns:mc="http://schemas.openxmlformats.org/markup-compatibility/2006" xmlns:aink="http://schemas.microsoft.com/office/drawing/2016/ink" xmlns:am3d="http://schemas.microsoft.com/office/drawing/2017/model3d" xmlns:o="urn:schemas-microsoft-com:office:office" xmlns:oel="http://schemas.microsoft.com/office/2019/extlst" xmlns:r="http://schemas.openxmlformats.org/officeDocument/2006/relationships" xmlns:m="http://schemas.openxmlformats.org/officeDocument/2006/math" xmlns:v="urn:schemas-microsoft-com:vml" xmlns:wp14="http://schemas.microsoft.com/office/word/2010/wordprocessingDrawing" xmlns:wp="http://schemas.openxmlformats.org/drawingml/2006/wordprocessingDrawing" xmlns:w10="urn:schemas-microsoft-com:office:word" xmlns:w="http://schemas.openxmlformats.org/wordprocessingml/2006/main" xmlns:w14="http://schemas.microsoft.com/office/word/2010/wordml" xmlns:w15="http://schemas.microsoft.com/office/word/2012/wordml" xmlns:w16cex="http://schemas.microsoft.com/office/word/2018/wordml/cex" xmlns:w16cid="http://schemas.microsoft.com/office/word/2016/wordml/cid" xmlns:w16="http://schemas.microsoft.com/office/word/2018/wordml" xmlns:w16du="http://schemas.microsoft.com/office/word/2023/wordml/word16du" xmlns:w16sdtdh="http://schemas.microsoft.com/office/word/2020/wordml/sdtdatahash" xmlns:w16sdtfl="http://schemas.microsoft.com/office/word/2024/wordml/sdtformatlock" xmlns:w16se="http://schemas.microsoft.com/office/word/2015/wordml/symex" xmlns:wpg="http://schemas.microsoft.com/office/word/2010/wordprocessingGroup" xmlns:wpi="http://schemas.microsoft.com/office/word/2010/wordprocessingInk" xmlns:wne="http://schemas.microsoft.com/office/word/2006/wordml" xmlns:wps="http://schemas.microsoft.com/office/word/2010/wordprocessingShape" mc:Ignorable="w14 w15 w16se w16cid w16 w16cex w16sdtdh w16sdtfl w16du wp14">
   <w:p>
     <w:pPr>
       <w:pStyle w:val="Header"/>
@@ -5838,8 +5865,8 @@
 </file>
 
 <file path=word/numbering.xml><?xml version="1.0" encoding="utf-8"?>
-<w:numbering xmlns:wpc="http://schemas.microsoft.com/office/word/2010/wordprocessingCanvas" xmlns:mc="http://schemas.openxmlformats.org/markup-compatibility/2006" xmlns:o="urn:schemas-microsoft-com:office:office" xmlns:r="http://schemas.openxmlformats.org/officeDocument/2006/relationships" xmlns:m="http://schemas.openxmlformats.org/officeDocument/2006/math" xmlns:v="urn:schemas-microsoft-com:vml" xmlns:wp14="http://schemas.microsoft.com/office/word/2010/wordprocessingDrawing" xmlns:wp="http://schemas.openxmlformats.org/drawingml/2006/wordprocessingDrawing" xmlns:w10="urn:schemas-microsoft-com:office:word" xmlns:w="http://schemas.openxmlformats.org/wordprocessingml/2006/main" xmlns:w14="http://schemas.microsoft.com/office/word/2010/wordml" xmlns:w15="http://schemas.microsoft.com/office/word/2012/wordml" xmlns:wpg="http://schemas.microsoft.com/office/word/2010/wordprocessingGroup" xmlns:wpi="http://schemas.microsoft.com/office/word/2010/wordprocessingInk" xmlns:wne="http://schemas.microsoft.com/office/word/2006/wordml" xmlns:wps="http://schemas.microsoft.com/office/word/2010/wordprocessingShape" mc:Ignorable="w14 w15 wp14">
-  <w:abstractNum w:abstractNumId="0">
+<w:numbering xmlns:wpc="http://schemas.microsoft.com/office/word/2010/wordprocessingCanvas" xmlns:cx="http://schemas.microsoft.com/office/drawing/2014/chartex" xmlns:cx1="http://schemas.microsoft.com/office/drawing/2015/9/8/chartex" xmlns:cx2="http://schemas.microsoft.com/office/drawing/2015/10/21/chartex" xmlns:cx3="http://schemas.microsoft.com/office/drawing/2016/5/9/chartex" xmlns:cx4="http://schemas.microsoft.com/office/drawing/2016/5/10/chartex" xmlns:cx5="http://schemas.microsoft.com/office/drawing/2016/5/11/chartex" xmlns:cx6="http://schemas.microsoft.com/office/drawing/2016/5/12/chartex" xmlns:cx7="http://schemas.microsoft.com/office/drawing/2016/5/13/chartex" xmlns:cx8="http://schemas.microsoft.com/office/drawing/2016/5/14/chartex" xmlns:mc="http://schemas.openxmlformats.org/markup-compatibility/2006" xmlns:aink="http://schemas.microsoft.com/office/drawing/2016/ink" xmlns:am3d="http://schemas.microsoft.com/office/drawing/2017/model3d" xmlns:o="urn:schemas-microsoft-com:office:office" xmlns:oel="http://schemas.microsoft.com/office/2019/extlst" xmlns:r="http://schemas.openxmlformats.org/officeDocument/2006/relationships" xmlns:m="http://schemas.openxmlformats.org/officeDocument/2006/math" xmlns:v="urn:schemas-microsoft-com:vml" xmlns:wp14="http://schemas.microsoft.com/office/word/2010/wordprocessingDrawing" xmlns:wp="http://schemas.openxmlformats.org/drawingml/2006/wordprocessingDrawing" xmlns:w10="urn:schemas-microsoft-com:office:word" xmlns:w="http://schemas.openxmlformats.org/wordprocessingml/2006/main" xmlns:w14="http://schemas.microsoft.com/office/word/2010/wordml" xmlns:w15="http://schemas.microsoft.com/office/word/2012/wordml" xmlns:w16cex="http://schemas.microsoft.com/office/word/2018/wordml/cex" xmlns:w16cid="http://schemas.microsoft.com/office/word/2016/wordml/cid" xmlns:w16="http://schemas.microsoft.com/office/word/2018/wordml" xmlns:w16du="http://schemas.microsoft.com/office/word/2023/wordml/word16du" xmlns:w16sdtdh="http://schemas.microsoft.com/office/word/2020/wordml/sdtdatahash" xmlns:w16sdtfl="http://schemas.microsoft.com/office/word/2024/wordml/sdtformatlock" xmlns:w16se="http://schemas.microsoft.com/office/word/2015/wordml/symex" xmlns:wpg="http://schemas.microsoft.com/office/word/2010/wordprocessingGroup" xmlns:wpi="http://schemas.microsoft.com/office/word/2010/wordprocessingInk" xmlns:wne="http://schemas.microsoft.com/office/word/2006/wordml" xmlns:wps="http://schemas.microsoft.com/office/word/2010/wordprocessingShape" mc:Ignorable="w14 w15 w16se w16cid w16 w16cex w16sdtdh w16sdtfl w16du wp14">
+  <w:abstractNum w:abstractNumId="0" w15:restartNumberingAfterBreak="0">
     <w:nsid w:val="0000A991"/>
     <w:multiLevelType w:val="multilevel"/>
     <w:tmpl w:val="24D2FA86"/>
@@ -5916,7 +5943,7 @@
       </w:pPr>
     </w:lvl>
   </w:abstractNum>
-  <w:abstractNum w:abstractNumId="1">
+  <w:abstractNum w:abstractNumId="1" w15:restartNumberingAfterBreak="0">
     <w:nsid w:val="00A99411"/>
     <w:multiLevelType w:val="multilevel"/>
     <w:tmpl w:val="F566E906"/>
@@ -6002,7 +6029,7 @@
       </w:pPr>
     </w:lvl>
   </w:abstractNum>
-  <w:abstractNum w:abstractNumId="2">
+  <w:abstractNum w:abstractNumId="2" w15:restartNumberingAfterBreak="0">
     <w:nsid w:val="13FC68B2"/>
     <w:multiLevelType w:val="multilevel"/>
     <w:tmpl w:val="9CB8DC9E"/>
@@ -6151,7 +6178,7 @@
       </w:rPr>
     </w:lvl>
   </w:abstractNum>
-  <w:abstractNum w:abstractNumId="3">
+  <w:abstractNum w:abstractNumId="3" w15:restartNumberingAfterBreak="0">
     <w:nsid w:val="1B39153F"/>
     <w:multiLevelType w:val="hybridMultilevel"/>
     <w:tmpl w:val="90EC3232"/>
@@ -6264,7 +6291,7 @@
       </w:rPr>
     </w:lvl>
   </w:abstractNum>
-  <w:abstractNum w:abstractNumId="4">
+  <w:abstractNum w:abstractNumId="4" w15:restartNumberingAfterBreak="0">
     <w:nsid w:val="26A82B97"/>
     <w:multiLevelType w:val="hybridMultilevel"/>
     <w:tmpl w:val="8496D2D8"/>
@@ -6356,7 +6383,7 @@
       </w:pPr>
     </w:lvl>
   </w:abstractNum>
-  <w:abstractNum w:abstractNumId="5">
+  <w:abstractNum w:abstractNumId="5" w15:restartNumberingAfterBreak="0">
     <w:nsid w:val="28DC3032"/>
     <w:multiLevelType w:val="hybridMultilevel"/>
     <w:tmpl w:val="363879AA"/>
@@ -6469,7 +6496,7 @@
       </w:rPr>
     </w:lvl>
   </w:abstractNum>
-  <w:abstractNum w:abstractNumId="6">
+  <w:abstractNum w:abstractNumId="6" w15:restartNumberingAfterBreak="0">
     <w:nsid w:val="3B660450"/>
     <w:multiLevelType w:val="hybridMultilevel"/>
     <w:tmpl w:val="2F60ED7E"/>
@@ -6582,7 +6609,7 @@
       </w:rPr>
     </w:lvl>
   </w:abstractNum>
-  <w:abstractNum w:abstractNumId="7">
+  <w:abstractNum w:abstractNumId="7" w15:restartNumberingAfterBreak="0">
     <w:nsid w:val="43C0613A"/>
     <w:multiLevelType w:val="hybridMultilevel"/>
     <w:tmpl w:val="98AA1A62"/>
@@ -6695,7 +6722,7 @@
       </w:rPr>
     </w:lvl>
   </w:abstractNum>
-  <w:abstractNum w:abstractNumId="8">
+  <w:abstractNum w:abstractNumId="8" w15:restartNumberingAfterBreak="0">
     <w:nsid w:val="45AD4435"/>
     <w:multiLevelType w:val="hybridMultilevel"/>
     <w:tmpl w:val="E3B884DA"/>
@@ -6808,7 +6835,7 @@
       </w:rPr>
     </w:lvl>
   </w:abstractNum>
-  <w:abstractNum w:abstractNumId="9">
+  <w:abstractNum w:abstractNumId="9" w15:restartNumberingAfterBreak="0">
     <w:nsid w:val="4BD15840"/>
     <w:multiLevelType w:val="hybridMultilevel"/>
     <w:tmpl w:val="CD0A6FC2"/>
@@ -6921,7 +6948,7 @@
       </w:rPr>
     </w:lvl>
   </w:abstractNum>
-  <w:abstractNum w:abstractNumId="10">
+  <w:abstractNum w:abstractNumId="10" w15:restartNumberingAfterBreak="0">
     <w:nsid w:val="530D8D81"/>
     <w:multiLevelType w:val="hybridMultilevel"/>
     <w:tmpl w:val="95569F96"/>
@@ -7034,7 +7061,7 @@
       </w:rPr>
     </w:lvl>
   </w:abstractNum>
-  <w:abstractNum w:abstractNumId="11">
+  <w:abstractNum w:abstractNumId="11" w15:restartNumberingAfterBreak="0">
     <w:nsid w:val="597104EF"/>
     <w:multiLevelType w:val="multilevel"/>
     <w:tmpl w:val="E0FCAE12"/>
@@ -7183,7 +7210,7 @@
       </w:rPr>
     </w:lvl>
   </w:abstractNum>
-  <w:abstractNum w:abstractNumId="12">
+  <w:abstractNum w:abstractNumId="12" w15:restartNumberingAfterBreak="0">
     <w:nsid w:val="6B8C3840"/>
     <w:multiLevelType w:val="hybridMultilevel"/>
     <w:tmpl w:val="E9C4A3FA"/>
@@ -7296,7 +7323,7 @@
       </w:rPr>
     </w:lvl>
   </w:abstractNum>
-  <w:abstractNum w:abstractNumId="13">
+  <w:abstractNum w:abstractNumId="13" w15:restartNumberingAfterBreak="0">
     <w:nsid w:val="73D04384"/>
     <w:multiLevelType w:val="multilevel"/>
     <w:tmpl w:val="A308169A"/>
@@ -7409,7 +7436,7 @@
       </w:pPr>
     </w:lvl>
   </w:abstractNum>
-  <w:abstractNum w:abstractNumId="14">
+  <w:abstractNum w:abstractNumId="14" w15:restartNumberingAfterBreak="0">
     <w:nsid w:val="77101F11"/>
     <w:multiLevelType w:val="hybridMultilevel"/>
     <w:tmpl w:val="C5C6E726"/>
@@ -7522,7 +7549,7 @@
       </w:rPr>
     </w:lvl>
   </w:abstractNum>
-  <w:abstractNum w:abstractNumId="15">
+  <w:abstractNum w:abstractNumId="15" w15:restartNumberingAfterBreak="0">
     <w:nsid w:val="79EB7873"/>
     <w:multiLevelType w:val="multilevel"/>
     <w:tmpl w:val="2C1C94AE"/>
@@ -7671,49 +7698,49 @@
       </w:rPr>
     </w:lvl>
   </w:abstractNum>
-  <w:num w:numId="1">
+  <w:num w:numId="1" w16cid:durableId="766853357">
     <w:abstractNumId w:val="10"/>
   </w:num>
-  <w:num w:numId="2">
+  <w:num w:numId="2" w16cid:durableId="1859154272">
     <w:abstractNumId w:val="14"/>
   </w:num>
-  <w:num w:numId="3">
+  <w:num w:numId="3" w16cid:durableId="81267698">
     <w:abstractNumId w:val="3"/>
   </w:num>
-  <w:num w:numId="4">
+  <w:num w:numId="4" w16cid:durableId="732120876">
     <w:abstractNumId w:val="8"/>
   </w:num>
-  <w:num w:numId="5">
+  <w:num w:numId="5" w16cid:durableId="666205882">
     <w:abstractNumId w:val="11"/>
   </w:num>
-  <w:num w:numId="6">
+  <w:num w:numId="6" w16cid:durableId="384912497">
     <w:abstractNumId w:val="15"/>
   </w:num>
-  <w:num w:numId="7">
+  <w:num w:numId="7" w16cid:durableId="1971277102">
     <w:abstractNumId w:val="6"/>
   </w:num>
-  <w:num w:numId="8">
+  <w:num w:numId="8" w16cid:durableId="745147722">
     <w:abstractNumId w:val="2"/>
   </w:num>
-  <w:num w:numId="9">
+  <w:num w:numId="9" w16cid:durableId="1830321488">
     <w:abstractNumId w:val="13"/>
   </w:num>
-  <w:num w:numId="10">
+  <w:num w:numId="10" w16cid:durableId="186874848">
     <w:abstractNumId w:val="4"/>
   </w:num>
-  <w:num w:numId="11">
+  <w:num w:numId="11" w16cid:durableId="2031057270">
     <w:abstractNumId w:val="12"/>
   </w:num>
-  <w:num w:numId="12">
+  <w:num w:numId="12" w16cid:durableId="1006595494">
     <w:abstractNumId w:val="9"/>
   </w:num>
-  <w:num w:numId="13">
+  <w:num w:numId="13" w16cid:durableId="1375345619">
     <w:abstractNumId w:val="7"/>
   </w:num>
-  <w:num w:numId="14">
+  <w:num w:numId="14" w16cid:durableId="181016566">
     <w:abstractNumId w:val="5"/>
   </w:num>
-  <w:num w:numId="15">
+  <w:num w:numId="15" w16cid:durableId="1359089544">
     <w:abstractNumId w:val="1"/>
     <w:lvlOverride w:ilvl="0">
       <w:startOverride w:val="1"/>
@@ -7743,14 +7770,14 @@
       <w:startOverride w:val="1"/>
     </w:lvlOverride>
   </w:num>
-  <w:num w:numId="16">
+  <w:num w:numId="16" w16cid:durableId="2058621063">
     <w:abstractNumId w:val="0"/>
   </w:num>
 </w:numbering>
 </file>
 
 <file path=word/styles.xml><?xml version="1.0" encoding="utf-8"?>
-<w:styles xmlns:mc="http://schemas.openxmlformats.org/markup-compatibility/2006" xmlns:r="http://schemas.openxmlformats.org/officeDocument/2006/relationships" xmlns:w="http://schemas.openxmlformats.org/wordprocessingml/2006/main" xmlns:w14="http://schemas.microsoft.com/office/word/2010/wordml" xmlns:w15="http://schemas.microsoft.com/office/word/2012/wordml" mc:Ignorable="w14 w15">
+<w:styles xmlns:mc="http://schemas.openxmlformats.org/markup-compatibility/2006" xmlns:r="http://schemas.openxmlformats.org/officeDocument/2006/relationships" xmlns:w="http://schemas.openxmlformats.org/wordprocessingml/2006/main" xmlns:w14="http://schemas.microsoft.com/office/word/2010/wordml" xmlns:w15="http://schemas.microsoft.com/office/word/2012/wordml" xmlns:w16cex="http://schemas.microsoft.com/office/word/2018/wordml/cex" xmlns:w16cid="http://schemas.microsoft.com/office/word/2016/wordml/cid" xmlns:w16="http://schemas.microsoft.com/office/word/2018/wordml" xmlns:w16du="http://schemas.microsoft.com/office/word/2023/wordml/word16du" xmlns:w16sdtdh="http://schemas.microsoft.com/office/word/2020/wordml/sdtdatahash" xmlns:w16sdtfl="http://schemas.microsoft.com/office/word/2024/wordml/sdtformatlock" xmlns:w16se="http://schemas.microsoft.com/office/word/2015/wordml/symex" mc:Ignorable="w14 w15 w16se w16cid w16 w16cex w16sdtdh w16sdtfl w16du">
   <w:docDefaults>
     <w:rPrDefault>
       <w:rPr>
@@ -7768,7 +7795,7 @@
       </w:pPr>
     </w:pPrDefault>
   </w:docDefaults>
-  <w:latentStyles w:defLockedState="0" w:defUIPriority="99" w:defSemiHidden="0" w:defUnhideWhenUsed="0" w:defQFormat="0" w:count="371">
+  <w:latentStyles w:defLockedState="0" w:defUIPriority="99" w:defSemiHidden="0" w:defUnhideWhenUsed="0" w:defQFormat="0" w:count="376">
     <w:lsdException w:name="Normal" w:uiPriority="0" w:qFormat="1"/>
     <w:lsdException w:name="heading 1" w:uiPriority="9" w:qFormat="1"/>
     <w:lsdException w:name="heading 2" w:semiHidden="1" w:uiPriority="9" w:unhideWhenUsed="1" w:qFormat="1"/>
@@ -8140,6 +8167,11 @@
     <w:lsdException w:name="List Table 5 Dark Accent 6" w:uiPriority="50"/>
     <w:lsdException w:name="List Table 6 Colorful Accent 6" w:uiPriority="51"/>
     <w:lsdException w:name="List Table 7 Colorful Accent 6" w:uiPriority="52"/>
+    <w:lsdException w:name="Mention" w:semiHidden="1" w:unhideWhenUsed="1"/>
+    <w:lsdException w:name="Smart Hyperlink" w:semiHidden="1" w:unhideWhenUsed="1"/>
+    <w:lsdException w:name="Hashtag" w:semiHidden="1" w:unhideWhenUsed="1"/>
+    <w:lsdException w:name="Unresolved Mention" w:semiHidden="1" w:unhideWhenUsed="1"/>
+    <w:lsdException w:name="Smart Link" w:semiHidden="1" w:unhideWhenUsed="1"/>
   </w:latentStyles>
   <w:style w:type="paragraph" w:default="1" w:styleId="Normal">
     <w:name w:val="Normal"/>
@@ -8710,7 +8742,6 @@
       <w:spacing w:after="0" w:line="240" w:lineRule="auto"/>
     </w:pPr>
     <w:tblPr>
-      <w:tblInd w:w="0" w:type="dxa"/>
       <w:tblBorders>
         <w:top w:val="single" w:sz="4" w:space="0" w:color="000000" w:themeColor="text1"/>
         <w:left w:val="single" w:sz="4" w:space="0" w:color="000000" w:themeColor="text1"/>
@@ -8719,12 +8750,6 @@
         <w:insideH w:val="single" w:sz="4" w:space="0" w:color="000000" w:themeColor="text1"/>
         <w:insideV w:val="single" w:sz="4" w:space="0" w:color="000000" w:themeColor="text1"/>
       </w:tblBorders>
-      <w:tblCellMar>
-        <w:top w:w="0" w:type="dxa"/>
-        <w:left w:w="108" w:type="dxa"/>
-        <w:bottom w:w="0" w:type="dxa"/>
-        <w:right w:w="108" w:type="dxa"/>
-      </w:tblCellMar>
     </w:tblPr>
   </w:style>
   <w:style w:type="character" w:styleId="Hyperlink">
@@ -8936,7 +8961,6 @@
     <w:tblPr>
       <w:tblStyleRowBandSize w:val="1"/>
       <w:tblStyleColBandSize w:val="1"/>
-      <w:tblInd w:w="0" w:type="dxa"/>
       <w:tblBorders>
         <w:top w:val="single" w:sz="4" w:space="0" w:color="FFFFFF" w:themeColor="background1"/>
         <w:left w:val="single" w:sz="4" w:space="0" w:color="FFFFFF" w:themeColor="background1"/>
@@ -8945,12 +8969,6 @@
         <w:insideH w:val="single" w:sz="4" w:space="0" w:color="FFFFFF" w:themeColor="background1"/>
         <w:insideV w:val="single" w:sz="4" w:space="0" w:color="FFFFFF" w:themeColor="background1"/>
       </w:tblBorders>
-      <w:tblCellMar>
-        <w:top w:w="0" w:type="dxa"/>
-        <w:left w:w="108" w:type="dxa"/>
-        <w:bottom w:w="0" w:type="dxa"/>
-        <w:right w:w="108" w:type="dxa"/>
-      </w:tblCellMar>
     </w:tblPr>
     <w:tcPr>
       <w:shd w:val="clear" w:color="auto" w:fill="F2CEED" w:themeFill="accent5" w:themeFillTint="33"/>
@@ -9056,7 +9074,6 @@
     <w:tblPr>
       <w:tblStyleRowBandSize w:val="1"/>
       <w:tblStyleColBandSize w:val="1"/>
-      <w:tblInd w:w="0" w:type="dxa"/>
       <w:tblBorders>
         <w:top w:val="single" w:sz="4" w:space="0" w:color="47D459" w:themeColor="accent3" w:themeTint="99"/>
         <w:left w:val="single" w:sz="4" w:space="0" w:color="47D459" w:themeColor="accent3" w:themeTint="99"/>
@@ -9065,12 +9082,6 @@
         <w:insideH w:val="single" w:sz="4" w:space="0" w:color="47D459" w:themeColor="accent3" w:themeTint="99"/>
         <w:insideV w:val="single" w:sz="4" w:space="0" w:color="47D459" w:themeColor="accent3" w:themeTint="99"/>
       </w:tblBorders>
-      <w:tblCellMar>
-        <w:top w:w="0" w:type="dxa"/>
-        <w:left w:w="108" w:type="dxa"/>
-        <w:bottom w:w="0" w:type="dxa"/>
-        <w:right w:w="108" w:type="dxa"/>
-      </w:tblCellMar>
     </w:tblPr>
     <w:tblStylePr w:type="firstRow">
       <w:rPr>

</xml_diff>